<commit_message>
Follow and Recommendation button ___ 2
Former-commit-id: bc508b2958c31f89f3258904bd2de76ba2db94d0
</commit_message>
<xml_diff>
--- a/PS/Pres/Relatório de Progresso.docx
+++ b/PS/Pres/Relatório de Progresso.docx
@@ -114,7 +114,17 @@
           <w:sz w:val="28"/>
           <w:szCs w:val="28"/>
         </w:rPr>
-        <w:t xml:space="preserve"> de Progresso</w:t>
+        <w:t xml:space="preserve"> </w:t>
+      </w:r>
+      <w:r>
+        <w:rPr>
+          <w:rFonts w:eastAsia="Times New Roman" w:cs="Times New Roman"/>
+          <w:b/>
+          <w:bCs/>
+          <w:sz w:val="28"/>
+          <w:szCs w:val="28"/>
+        </w:rPr>
+        <w:t>Beta</w:t>
       </w:r>
     </w:p>
     <w:p>
@@ -431,232 +441,285 @@
           <w:szCs w:val="20"/>
         </w:rPr>
         <w:br/>
-        <w:t>Lisboa, 30</w:t>
-      </w:r>
+        <w:t>Lisboa, 28</w:t>
+      </w:r>
+      <w:r>
+        <w:rPr>
+          <w:rFonts w:eastAsia="Times New Roman" w:cs="Times New Roman"/>
+          <w:sz w:val="20"/>
+          <w:szCs w:val="20"/>
+        </w:rPr>
+        <w:t xml:space="preserve"> de </w:t>
+      </w:r>
+      <w:r>
+        <w:rPr>
+          <w:rFonts w:eastAsia="Times New Roman" w:cs="Times New Roman"/>
+          <w:sz w:val="20"/>
+          <w:szCs w:val="20"/>
+        </w:rPr>
+        <w:t>Maio</w:t>
+      </w:r>
+      <w:r>
+        <w:rPr>
+          <w:rFonts w:eastAsia="Times New Roman" w:cs="Times New Roman"/>
+          <w:sz w:val="20"/>
+          <w:szCs w:val="20"/>
+        </w:rPr>
+        <w:t xml:space="preserve"> de 201</w:t>
+      </w:r>
+      <w:r>
+        <w:rPr>
+          <w:rFonts w:eastAsia="Times New Roman" w:cs="Times New Roman"/>
+          <w:sz w:val="20"/>
+          <w:szCs w:val="20"/>
+        </w:rPr>
+        <w:t>8</w:t>
+      </w:r>
+    </w:p>
+    <w:p>
+      <w:pPr>
+        <w:spacing w:before="100" w:beforeAutospacing="1" w:after="100" w:afterAutospacing="1"/>
+        <w:rPr>
+          <w:rFonts w:eastAsia="Times New Roman" w:cs="Times New Roman"/>
+        </w:rPr>
+      </w:pPr>
+      <w:r>
+        <w:rPr>
+          <w:rFonts w:eastAsia="Times New Roman" w:cs="Times New Roman"/>
+          <w:b/>
+          <w:bCs/>
+          <w:sz w:val="28"/>
+          <w:szCs w:val="28"/>
+        </w:rPr>
+        <w:lastRenderedPageBreak/>
+        <w:t>Índice</w:t>
+      </w:r>
+      <w:r>
+        <w:rPr>
+          <w:rFonts w:eastAsia="Times New Roman" w:cs="Times New Roman"/>
+          <w:b/>
+          <w:bCs/>
+          <w:sz w:val="32"/>
+          <w:szCs w:val="32"/>
+        </w:rPr>
+        <w:t xml:space="preserve"> </w:t>
+      </w:r>
+      <w:r>
+        <w:rPr>
+          <w:rFonts w:eastAsia="Times New Roman" w:cs="Times New Roman"/>
+          <w:b/>
+          <w:bCs/>
+          <w:sz w:val="32"/>
+          <w:szCs w:val="32"/>
+        </w:rPr>
+        <w:br/>
+      </w:r>
+      <w:r>
+        <w:rPr>
+          <w:rFonts w:eastAsia="Times New Roman" w:cs="Times New Roman"/>
+          <w:b/>
+          <w:bCs/>
+          <w:sz w:val="32"/>
+          <w:szCs w:val="32"/>
+        </w:rPr>
+        <w:br/>
+      </w:r>
+      <w:r>
+        <w:rPr>
+          <w:rFonts w:eastAsia="Times New Roman" w:cs="Times New Roman"/>
+        </w:rPr>
+        <w:sym w:font="Symbol" w:char="F0B7"/>
+      </w:r>
+      <w:r>
+        <w:rPr>
+          <w:rFonts w:eastAsia="Times New Roman" w:cs="Times New Roman"/>
+        </w:rPr>
+        <w:t xml:space="preserve"> Progresso </w:t>
+      </w:r>
+      <w:r>
+        <w:rPr>
+          <w:rFonts w:eastAsia="Times New Roman" w:cs="Times New Roman"/>
+        </w:rPr>
+        <w:t xml:space="preserve">  </w:t>
+      </w:r>
+      <w:r>
+        <w:rPr>
+          <w:rFonts w:eastAsia="Times New Roman" w:cs="Times New Roman"/>
+        </w:rPr>
+        <w:tab/>
+      </w:r>
+      <w:proofErr w:type="gramStart"/>
+      <w:r>
+        <w:rPr>
+          <w:rFonts w:eastAsia="Times New Roman" w:cs="Times New Roman"/>
+        </w:rPr>
+        <w:t xml:space="preserve">--------------------------------------------------------------------------------------------------  </w:t>
+      </w:r>
+      <w:r>
+        <w:rPr>
+          <w:rFonts w:eastAsia="Times New Roman" w:cs="Times New Roman"/>
+        </w:rPr>
+        <w:t>3</w:t>
+      </w:r>
+      <w:proofErr w:type="gramEnd"/>
+    </w:p>
+    <w:p>
+      <w:pPr>
+        <w:spacing w:before="100" w:beforeAutospacing="1" w:after="100" w:afterAutospacing="1"/>
+        <w:rPr>
+          <w:rFonts w:eastAsia="Times New Roman" w:cs="Times New Roman"/>
+        </w:rPr>
+      </w:pPr>
+      <w:r>
+        <w:rPr>
+          <w:rFonts w:eastAsia="Times New Roman" w:cs="Times New Roman"/>
+        </w:rPr>
+        <w:sym w:font="Symbol" w:char="F0B7"/>
+      </w:r>
+      <w:r>
+        <w:rPr>
+          <w:rFonts w:eastAsia="Times New Roman" w:cs="Times New Roman"/>
+        </w:rPr>
+        <w:t xml:space="preserve"> Problemas </w:t>
+      </w:r>
+      <w:r>
+        <w:rPr>
+          <w:rFonts w:eastAsia="Times New Roman" w:cs="Times New Roman"/>
+        </w:rPr>
+        <w:tab/>
+      </w:r>
+      <w:r>
+        <w:rPr>
+          <w:rFonts w:eastAsia="Times New Roman" w:cs="Times New Roman"/>
+        </w:rPr>
+        <w:t xml:space="preserve"> </w:t>
+      </w:r>
+      <w:proofErr w:type="gramStart"/>
+      <w:r>
+        <w:rPr>
+          <w:rFonts w:eastAsia="Times New Roman" w:cs="Times New Roman"/>
+        </w:rPr>
+        <w:t>-------------------------------------------------------------------------------------------------</w:t>
+      </w:r>
+      <w:r>
+        <w:rPr>
+          <w:rFonts w:eastAsia="Times New Roman" w:cs="Times New Roman"/>
+        </w:rPr>
+        <w:t xml:space="preserve">  7</w:t>
+      </w:r>
+      <w:proofErr w:type="gramEnd"/>
+    </w:p>
+    <w:p>
+      <w:pPr>
+        <w:spacing w:before="100" w:beforeAutospacing="1" w:after="100" w:afterAutospacing="1"/>
+        <w:rPr>
+          <w:rFonts w:eastAsia="Times New Roman" w:cs="Times New Roman"/>
+        </w:rPr>
+      </w:pPr>
+      <w:r>
+        <w:rPr>
+          <w:rFonts w:eastAsia="Times New Roman" w:cs="Times New Roman"/>
+        </w:rPr>
+        <w:sym w:font="Symbol" w:char="F0B7"/>
+      </w:r>
+      <w:r>
+        <w:rPr>
+          <w:rFonts w:eastAsia="Times New Roman" w:cs="Times New Roman"/>
+        </w:rPr>
+        <w:t xml:space="preserve"> </w:t>
+      </w:r>
+      <w:r>
+        <w:rPr>
+          <w:rFonts w:eastAsia="Times New Roman" w:cs="Times New Roman"/>
+        </w:rPr>
+        <w:t xml:space="preserve">Interface         </w:t>
+      </w:r>
+      <w:proofErr w:type="gramStart"/>
+      <w:r>
+        <w:rPr>
+          <w:rFonts w:eastAsia="Times New Roman" w:cs="Times New Roman"/>
+        </w:rPr>
+        <w:t>--------</w:t>
+      </w:r>
+      <w:r>
+        <w:rPr>
+          <w:rFonts w:eastAsia="Times New Roman" w:cs="Times New Roman"/>
+        </w:rPr>
+        <w:t>----------------------------------------------------------------------------------------</w:t>
+      </w:r>
+      <w:r>
+        <w:rPr>
+          <w:rFonts w:eastAsia="Times New Roman" w:cs="Times New Roman"/>
+        </w:rPr>
+        <w:t xml:space="preserve">  8</w:t>
+      </w:r>
+      <w:proofErr w:type="gramEnd"/>
+    </w:p>
+    <w:p>
+      <w:pPr>
+        <w:spacing w:before="100" w:beforeAutospacing="1" w:after="100" w:afterAutospacing="1"/>
+        <w:rPr>
+          <w:rFonts w:eastAsia="Times New Roman" w:cs="Times New Roman"/>
+        </w:rPr>
+      </w:pPr>
+      <w:r>
+        <w:rPr>
+          <w:rFonts w:eastAsia="Times New Roman" w:cs="Times New Roman"/>
+        </w:rPr>
+        <w:t xml:space="preserve">• </w:t>
+      </w:r>
+      <w:proofErr w:type="gramStart"/>
+      <w:r>
+        <w:rPr>
+          <w:rFonts w:eastAsia="Times New Roman" w:cs="Times New Roman"/>
+        </w:rPr>
+        <w:t>Observaç</w:t>
+      </w:r>
+      <w:r>
+        <w:rPr>
+          <w:rFonts w:eastAsia="Times New Roman" w:cs="Times New Roman"/>
+        </w:rPr>
+        <w:t xml:space="preserve">ões  </w:t>
+      </w:r>
+      <w:r>
+        <w:rPr>
+          <w:rFonts w:eastAsia="Times New Roman" w:cs="Times New Roman"/>
+        </w:rPr>
+        <w:t>------------------------------------------------------------------------------------------------</w:t>
+      </w:r>
+      <w:proofErr w:type="gramEnd"/>
+      <w:r>
+        <w:rPr>
+          <w:rFonts w:eastAsia="Times New Roman" w:cs="Times New Roman"/>
+        </w:rPr>
+        <w:t xml:space="preserve"> 10</w:t>
+      </w:r>
+    </w:p>
+    <w:p>
+      <w:pPr>
+        <w:spacing w:before="100" w:beforeAutospacing="1" w:after="100" w:afterAutospacing="1"/>
+        <w:rPr>
+          <w:rFonts w:eastAsia="Times New Roman" w:cs="Times New Roman"/>
+        </w:rPr>
+      </w:pPr>
+    </w:p>
+    <w:p>
+      <w:pPr>
+        <w:spacing w:before="100" w:beforeAutospacing="1" w:after="100" w:afterAutospacing="1"/>
+        <w:rPr>
+          <w:rFonts w:eastAsia="Times New Roman" w:cs="Times New Roman"/>
+        </w:rPr>
+      </w:pPr>
+    </w:p>
+    <w:p>
+      <w:pPr>
+        <w:spacing w:before="100" w:beforeAutospacing="1" w:after="100" w:afterAutospacing="1"/>
+        <w:rPr>
+          <w:rFonts w:eastAsia="Times New Roman" w:cs="Times New Roman"/>
+        </w:rPr>
+      </w:pPr>
       <w:bookmarkStart w:id="0" w:name="_GoBack"/>
       <w:bookmarkEnd w:id="0"/>
-      <w:r>
-        <w:rPr>
-          <w:rFonts w:eastAsia="Times New Roman" w:cs="Times New Roman"/>
-          <w:sz w:val="20"/>
-          <w:szCs w:val="20"/>
-        </w:rPr>
-        <w:t xml:space="preserve"> de </w:t>
-      </w:r>
-      <w:r>
-        <w:rPr>
-          <w:rFonts w:eastAsia="Times New Roman" w:cs="Times New Roman"/>
-          <w:sz w:val="20"/>
-          <w:szCs w:val="20"/>
-        </w:rPr>
-        <w:t>Abril</w:t>
-      </w:r>
-      <w:r>
-        <w:rPr>
-          <w:rFonts w:eastAsia="Times New Roman" w:cs="Times New Roman"/>
-          <w:sz w:val="20"/>
-          <w:szCs w:val="20"/>
-        </w:rPr>
-        <w:t xml:space="preserve"> de 201</w:t>
-      </w:r>
-      <w:r>
-        <w:rPr>
-          <w:rFonts w:eastAsia="Times New Roman" w:cs="Times New Roman"/>
-          <w:sz w:val="20"/>
-          <w:szCs w:val="20"/>
-        </w:rPr>
-        <w:t>8</w:t>
-      </w:r>
-    </w:p>
-    <w:p>
-      <w:pPr>
-        <w:spacing w:before="100" w:beforeAutospacing="1" w:after="100" w:afterAutospacing="1"/>
-        <w:rPr>
-          <w:rFonts w:eastAsia="Times New Roman" w:cs="Times New Roman"/>
-        </w:rPr>
-      </w:pPr>
-      <w:r>
-        <w:rPr>
-          <w:rFonts w:eastAsia="Times New Roman" w:cs="Times New Roman"/>
-          <w:b/>
-          <w:bCs/>
-          <w:sz w:val="28"/>
-          <w:szCs w:val="28"/>
-        </w:rPr>
-        <w:lastRenderedPageBreak/>
-        <w:t>Índice</w:t>
-      </w:r>
-      <w:r>
-        <w:rPr>
-          <w:rFonts w:eastAsia="Times New Roman" w:cs="Times New Roman"/>
-          <w:b/>
-          <w:bCs/>
-          <w:sz w:val="32"/>
-          <w:szCs w:val="32"/>
-        </w:rPr>
-        <w:t xml:space="preserve"> </w:t>
-      </w:r>
-      <w:r>
-        <w:rPr>
-          <w:rFonts w:eastAsia="Times New Roman" w:cs="Times New Roman"/>
-          <w:b/>
-          <w:bCs/>
-          <w:sz w:val="32"/>
-          <w:szCs w:val="32"/>
-        </w:rPr>
-        <w:br/>
-      </w:r>
-      <w:r>
-        <w:rPr>
-          <w:rFonts w:eastAsia="Times New Roman" w:cs="Times New Roman"/>
-          <w:b/>
-          <w:bCs/>
-          <w:sz w:val="32"/>
-          <w:szCs w:val="32"/>
-        </w:rPr>
-        <w:br/>
-      </w:r>
-      <w:r>
-        <w:rPr>
-          <w:rFonts w:eastAsia="Times New Roman" w:cs="Times New Roman"/>
-        </w:rPr>
-        <w:sym w:font="Symbol" w:char="F0B7"/>
-      </w:r>
-      <w:r>
-        <w:rPr>
-          <w:rFonts w:eastAsia="Times New Roman" w:cs="Times New Roman"/>
-        </w:rPr>
-        <w:t xml:space="preserve"> Progresso </w:t>
-      </w:r>
-      <w:r>
-        <w:rPr>
-          <w:rFonts w:eastAsia="Times New Roman" w:cs="Times New Roman"/>
-        </w:rPr>
-        <w:t xml:space="preserve">  </w:t>
-      </w:r>
-      <w:r>
-        <w:rPr>
-          <w:rFonts w:eastAsia="Times New Roman" w:cs="Times New Roman"/>
-        </w:rPr>
-        <w:tab/>
-        <w:t xml:space="preserve">--------------------------------------------------------------------------------------------------  </w:t>
-      </w:r>
-      <w:r>
-        <w:rPr>
-          <w:rFonts w:eastAsia="Times New Roman" w:cs="Times New Roman"/>
-        </w:rPr>
-        <w:t>3</w:t>
-      </w:r>
-    </w:p>
-    <w:p>
-      <w:pPr>
-        <w:spacing w:before="100" w:beforeAutospacing="1" w:after="100" w:afterAutospacing="1"/>
-        <w:rPr>
-          <w:rFonts w:eastAsia="Times New Roman" w:cs="Times New Roman"/>
-        </w:rPr>
-      </w:pPr>
-      <w:r>
-        <w:rPr>
-          <w:rFonts w:eastAsia="Times New Roman" w:cs="Times New Roman"/>
-        </w:rPr>
-        <w:sym w:font="Symbol" w:char="F0B7"/>
-      </w:r>
-      <w:r>
-        <w:rPr>
-          <w:rFonts w:eastAsia="Times New Roman" w:cs="Times New Roman"/>
-        </w:rPr>
-        <w:t xml:space="preserve"> Problemas </w:t>
-      </w:r>
-      <w:r>
-        <w:rPr>
-          <w:rFonts w:eastAsia="Times New Roman" w:cs="Times New Roman"/>
-        </w:rPr>
-        <w:tab/>
-        <w:t>--------------------------------------------------------------------------------------------------</w:t>
-      </w:r>
-      <w:r>
-        <w:rPr>
-          <w:rFonts w:eastAsia="Times New Roman" w:cs="Times New Roman"/>
-        </w:rPr>
-        <w:t xml:space="preserve">  7</w:t>
-      </w:r>
-    </w:p>
-    <w:p>
-      <w:pPr>
-        <w:spacing w:before="100" w:beforeAutospacing="1" w:after="100" w:afterAutospacing="1"/>
-        <w:rPr>
-          <w:rFonts w:eastAsia="Times New Roman" w:cs="Times New Roman"/>
-        </w:rPr>
-      </w:pPr>
-      <w:r>
-        <w:rPr>
-          <w:rFonts w:eastAsia="Times New Roman" w:cs="Times New Roman"/>
-        </w:rPr>
-        <w:sym w:font="Symbol" w:char="F0B7"/>
-      </w:r>
-      <w:r>
-        <w:rPr>
-          <w:rFonts w:eastAsia="Times New Roman" w:cs="Times New Roman"/>
-        </w:rPr>
-        <w:t xml:space="preserve"> </w:t>
-      </w:r>
-      <w:r>
-        <w:rPr>
-          <w:rFonts w:eastAsia="Times New Roman" w:cs="Times New Roman"/>
-        </w:rPr>
-        <w:t>Plano</w:t>
-      </w:r>
-      <w:r>
-        <w:rPr>
-          <w:rFonts w:eastAsia="Times New Roman" w:cs="Times New Roman"/>
-        </w:rPr>
-        <w:tab/>
-      </w:r>
-      <w:r>
-        <w:rPr>
-          <w:rFonts w:eastAsia="Times New Roman" w:cs="Times New Roman"/>
-        </w:rPr>
-        <w:tab/>
-        <w:t>--------------------------------------------------------------------------------------------------</w:t>
-      </w:r>
-      <w:r>
-        <w:rPr>
-          <w:rFonts w:eastAsia="Times New Roman" w:cs="Times New Roman"/>
-        </w:rPr>
-        <w:t xml:space="preserve">  8</w:t>
-      </w:r>
-    </w:p>
-    <w:p>
-      <w:pPr>
-        <w:spacing w:before="100" w:beforeAutospacing="1" w:after="100" w:afterAutospacing="1"/>
-        <w:rPr>
-          <w:rFonts w:eastAsia="Times New Roman" w:cs="Times New Roman"/>
-        </w:rPr>
-      </w:pPr>
-    </w:p>
-    <w:p>
-      <w:pPr>
-        <w:spacing w:before="100" w:beforeAutospacing="1" w:after="100" w:afterAutospacing="1"/>
-        <w:rPr>
-          <w:rFonts w:eastAsia="Times New Roman" w:cs="Times New Roman"/>
-        </w:rPr>
-      </w:pPr>
-    </w:p>
-    <w:p>
-      <w:pPr>
-        <w:spacing w:before="100" w:beforeAutospacing="1" w:after="100" w:afterAutospacing="1"/>
-        <w:rPr>
-          <w:rFonts w:eastAsia="Times New Roman" w:cs="Times New Roman"/>
-        </w:rPr>
-      </w:pPr>
-    </w:p>
-    <w:p>
-      <w:pPr>
-        <w:spacing w:before="100" w:beforeAutospacing="1" w:after="100" w:afterAutospacing="1"/>
-        <w:rPr>
-          <w:rFonts w:eastAsia="Times New Roman" w:cs="Times New Roman"/>
-        </w:rPr>
-      </w:pPr>
     </w:p>
     <w:p>
       <w:pPr>
@@ -3484,7 +3547,25 @@
           <w:sz w:val="20"/>
           <w:szCs w:val="20"/>
         </w:rPr>
-        <w:t xml:space="preserve">ão, e, por fim, a subcamada visual que, com o Angular, nos permite dividir por cada componente diferente (i.e. player-component, team-component, header-component, footer-component, chat-component, skills-component) especificando um ficheiro .html, .css e </w:t>
+        <w:t xml:space="preserve">ão, e, por fim, a subcamada visual que, com o Angular, nos permite dividir por cada componente diferente (i.e. player-component, team-component, </w:t>
+      </w:r>
+      <w:proofErr w:type="spellStart"/>
+      <w:r>
+        <w:rPr>
+          <w:rFonts w:eastAsia="Times New Roman" w:cs="Times New Roman"/>
+          <w:sz w:val="20"/>
+          <w:szCs w:val="20"/>
+        </w:rPr>
+        <w:t>header</w:t>
+      </w:r>
+      <w:proofErr w:type="spellEnd"/>
+      <w:r>
+        <w:rPr>
+          <w:rFonts w:eastAsia="Times New Roman" w:cs="Times New Roman"/>
+          <w:sz w:val="20"/>
+          <w:szCs w:val="20"/>
+        </w:rPr>
+        <w:t xml:space="preserve">-component, footer-component, chat-component, skills-component) especificando um ficheiro .html, .css e </w:t>
       </w:r>
       <w:r>
         <w:rPr>
@@ -4124,105 +4205,97 @@
           <w:szCs w:val="28"/>
         </w:rPr>
         <w:lastRenderedPageBreak/>
-        <w:t>Plano</w:t>
-      </w:r>
-    </w:p>
-    <w:p>
-      <w:pPr>
-        <w:spacing w:before="100" w:beforeAutospacing="1" w:after="100" w:afterAutospacing="1"/>
-        <w:rPr>
-          <w:rFonts w:eastAsia="Times New Roman" w:cs="Times New Roman"/>
-          <w:bCs/>
-          <w:sz w:val="20"/>
-          <w:szCs w:val="20"/>
-        </w:rPr>
-      </w:pPr>
-      <w:r>
-        <w:rPr>
-          <w:rFonts w:eastAsia="Times New Roman" w:cs="Times New Roman"/>
-          <w:bCs/>
-          <w:sz w:val="20"/>
-          <w:szCs w:val="20"/>
-        </w:rPr>
-        <w:t>Segue</w:t>
-      </w:r>
-      <w:r>
-        <w:rPr>
-          <w:rFonts w:eastAsia="Times New Roman" w:cs="Times New Roman"/>
-          <w:bCs/>
-          <w:sz w:val="20"/>
-          <w:szCs w:val="20"/>
-        </w:rPr>
-        <w:t xml:space="preserve"> o plano de trabalho planeado e corrente.</w:t>
-      </w:r>
-    </w:p>
-    <w:p>
-      <w:pPr>
-        <w:spacing w:before="100" w:beforeAutospacing="1" w:after="100" w:afterAutospacing="1"/>
-        <w:rPr>
-          <w:rFonts w:eastAsia="Times New Roman" w:cs="Times New Roman"/>
-          <w:b/>
-          <w:bCs/>
-        </w:rPr>
-      </w:pPr>
-      <w:r>
-        <w:rPr>
-          <w:rFonts w:eastAsia="Times New Roman" w:cs="Times New Roman"/>
-          <w:sz w:val="16"/>
-          <w:szCs w:val="16"/>
-        </w:rPr>
-        <w:t xml:space="preserve">Planeado (atualizado a 6 de </w:t>
-      </w:r>
-      <w:r>
-        <w:rPr>
-          <w:rFonts w:eastAsia="Times New Roman" w:cs="Times New Roman"/>
-          <w:sz w:val="16"/>
-          <w:szCs w:val="16"/>
-        </w:rPr>
-        <w:t>A</w:t>
-      </w:r>
-      <w:r>
-        <w:rPr>
-          <w:rFonts w:eastAsia="Times New Roman" w:cs="Times New Roman"/>
-          <w:sz w:val="16"/>
-          <w:szCs w:val="16"/>
-        </w:rPr>
-        <w:t>bril de 2018)</w:t>
-      </w:r>
-      <w:r>
-        <w:rPr>
-          <w:rFonts w:eastAsia="Times New Roman" w:cs="Times New Roman"/>
-        </w:rPr>
-        <w:br/>
-      </w:r>
-      <w:r>
-        <w:rPr>
-          <w:rFonts w:ascii="Times New Roman" w:eastAsia="Times New Roman" w:hAnsi="Times New Roman" w:cs="Times New Roman"/>
-        </w:rPr>
-        <w:fldChar w:fldCharType="begin"/>
-      </w:r>
-      <w:r>
-        <w:rPr>
-          <w:rFonts w:ascii="Times New Roman" w:eastAsia="Times New Roman" w:hAnsi="Times New Roman" w:cs="Times New Roman"/>
-        </w:rPr>
-        <w:instrText xml:space="preserve"> INCLUDEPICTURE "/var/folders/4z/trbb4x2x6bsbkr8yfhsl_q200000gn/T/com.microsoft.Word/WebArchiveCopyPasteTempFiles/page5image1788608" \* MERGEFORMATINET </w:instrText>
-      </w:r>
-      <w:r>
-        <w:rPr>
-          <w:rFonts w:ascii="Times New Roman" w:eastAsia="Times New Roman" w:hAnsi="Times New Roman" w:cs="Times New Roman"/>
-        </w:rPr>
-        <w:fldChar w:fldCharType="separate"/>
-      </w:r>
-      <w:r>
-        <w:rPr>
-          <w:rFonts w:ascii="Times New Roman" w:eastAsia="Times New Roman" w:hAnsi="Times New Roman" w:cs="Times New Roman"/>
+        <w:t>Interface</w:t>
+      </w:r>
+      <w:r>
+        <w:rPr>
+          <w:rFonts w:eastAsia="Times New Roman" w:cs="Times New Roman"/>
+          <w:b/>
+          <w:bCs/>
+          <w:sz w:val="28"/>
+          <w:szCs w:val="28"/>
+        </w:rPr>
+        <w:t xml:space="preserve"> da plataforma</w:t>
+      </w:r>
+      <w:r>
+        <w:rPr>
+          <w:rFonts w:eastAsia="Times New Roman" w:cs="Times New Roman"/>
+          <w:b/>
+          <w:bCs/>
+          <w:sz w:val="28"/>
+          <w:szCs w:val="28"/>
+        </w:rPr>
+        <w:br/>
+      </w:r>
+      <w:r>
+        <w:rPr>
+          <w:rFonts w:eastAsia="Times New Roman" w:cs="Times New Roman"/>
+          <w:bCs/>
+          <w:sz w:val="20"/>
+          <w:szCs w:val="20"/>
+        </w:rPr>
+        <w:t>(Todos os dados são fictícios</w:t>
+      </w:r>
+      <w:r>
+        <w:rPr>
+          <w:rFonts w:eastAsia="Times New Roman" w:cs="Times New Roman"/>
+          <w:bCs/>
+          <w:sz w:val="20"/>
+          <w:szCs w:val="20"/>
+        </w:rPr>
+        <w:t xml:space="preserve"> e nenhuma das páginas está no seu estado final</w:t>
+      </w:r>
+      <w:r>
+        <w:rPr>
+          <w:rFonts w:eastAsia="Times New Roman" w:cs="Times New Roman"/>
+          <w:bCs/>
+          <w:sz w:val="20"/>
+          <w:szCs w:val="20"/>
+        </w:rPr>
+        <w:t>)</w:t>
+      </w:r>
+    </w:p>
+    <w:p>
+      <w:pPr>
+        <w:spacing w:before="100" w:beforeAutospacing="1" w:after="100" w:afterAutospacing="1"/>
+        <w:rPr>
+          <w:rFonts w:eastAsia="Times New Roman" w:cs="Times New Roman"/>
+          <w:bCs/>
+        </w:rPr>
+      </w:pPr>
+      <w:r>
+        <w:rPr>
+          <w:rFonts w:eastAsia="Times New Roman" w:cs="Times New Roman"/>
+          <w:bCs/>
+        </w:rPr>
+        <w:t>Página de perfil de jogador</w:t>
+      </w:r>
+    </w:p>
+    <w:p>
+      <w:pPr>
+        <w:spacing w:before="100" w:beforeAutospacing="1" w:after="100" w:afterAutospacing="1"/>
+        <w:rPr>
+          <w:rFonts w:eastAsia="Times New Roman" w:cs="Times New Roman"/>
+          <w:b/>
+          <w:bCs/>
+          <w:sz w:val="28"/>
+          <w:szCs w:val="28"/>
+        </w:rPr>
+      </w:pPr>
+      <w:r>
+        <w:rPr>
+          <w:rFonts w:eastAsia="Times New Roman" w:cs="Times New Roman"/>
+          <w:b/>
+          <w:bCs/>
           <w:noProof/>
+          <w:sz w:val="28"/>
+          <w:szCs w:val="28"/>
         </w:rPr>
         <w:drawing>
           <wp:inline distT="0" distB="0" distL="0" distR="0">
-            <wp:extent cx="5726430" cy="1865621"/>
-            <wp:effectExtent l="0" t="0" r="1270" b="1905"/>
-            <wp:docPr id="8" name="Picture 8" descr="page5image1788608"/>
+            <wp:extent cx="5727700" cy="2911475"/>
+            <wp:effectExtent l="0" t="0" r="0" b="0"/>
+            <wp:docPr id="9" name="Picture 9"/>
             <wp:cNvGraphicFramePr>
               <a:graphicFrameLocks xmlns:a="http://schemas.openxmlformats.org/drawingml/2006/main" noChangeAspect="1"/>
             </wp:cNvGraphicFramePr>
@@ -4230,115 +4303,11 @@
               <a:graphicData uri="http://schemas.openxmlformats.org/drawingml/2006/picture">
                 <pic:pic xmlns:pic="http://schemas.openxmlformats.org/drawingml/2006/picture">
                   <pic:nvPicPr>
-                    <pic:cNvPr id="0" name="Picture 15" descr="page5image1788608"/>
-                    <pic:cNvPicPr>
-                      <a:picLocks noChangeAspect="1" noChangeArrowheads="1"/>
-                    </pic:cNvPicPr>
+                    <pic:cNvPr id="9" name="Screen Shot 2018-05-28 at 23.02.01.png"/>
+                    <pic:cNvPicPr/>
                   </pic:nvPicPr>
                   <pic:blipFill>
                     <a:blip r:embed="rId14" cstate="print">
-                      <a:extLst>
-                        <a:ext uri="{28A0092B-C50C-407E-A947-70E740481C1C}">
-                          <a14:useLocalDpi xmlns:a14="http://schemas.microsoft.com/office/drawing/2010/main" val="0"/>
-                        </a:ext>
-                      </a:extLst>
-                    </a:blip>
-                    <a:srcRect/>
-                    <a:stretch>
-                      <a:fillRect/>
-                    </a:stretch>
-                  </pic:blipFill>
-                  <pic:spPr bwMode="auto">
-                    <a:xfrm>
-                      <a:off x="0" y="0"/>
-                      <a:ext cx="5735967" cy="1868728"/>
-                    </a:xfrm>
-                    <a:prstGeom prst="rect">
-                      <a:avLst/>
-                    </a:prstGeom>
-                    <a:noFill/>
-                    <a:ln>
-                      <a:noFill/>
-                    </a:ln>
-                  </pic:spPr>
-                </pic:pic>
-              </a:graphicData>
-            </a:graphic>
-          </wp:inline>
-        </w:drawing>
-      </w:r>
-      <w:r>
-        <w:rPr>
-          <w:rFonts w:ascii="Times New Roman" w:eastAsia="Times New Roman" w:hAnsi="Times New Roman" w:cs="Times New Roman"/>
-        </w:rPr>
-        <w:fldChar w:fldCharType="end"/>
-      </w:r>
-    </w:p>
-    <w:p>
-      <w:pPr>
-        <w:spacing w:before="100" w:beforeAutospacing="1" w:after="100" w:afterAutospacing="1"/>
-        <w:rPr>
-          <w:rFonts w:eastAsia="Times New Roman" w:cs="Times New Roman"/>
-        </w:rPr>
-      </w:pPr>
-      <w:r>
-        <w:rPr>
-          <w:rFonts w:eastAsia="Times New Roman" w:cs="Times New Roman"/>
-          <w:sz w:val="16"/>
-          <w:szCs w:val="16"/>
-        </w:rPr>
-        <w:t xml:space="preserve">Estado corrente (25 </w:t>
-      </w:r>
-      <w:r>
-        <w:rPr>
-          <w:rFonts w:eastAsia="Times New Roman" w:cs="Times New Roman"/>
-          <w:sz w:val="16"/>
-          <w:szCs w:val="16"/>
-        </w:rPr>
-        <w:t>Abril</w:t>
-      </w:r>
-      <w:r>
-        <w:rPr>
-          <w:rFonts w:eastAsia="Times New Roman" w:cs="Times New Roman"/>
-          <w:sz w:val="16"/>
-          <w:szCs w:val="16"/>
-        </w:rPr>
-        <w:t xml:space="preserve"> de 2018)</w:t>
-      </w:r>
-      <w:r>
-        <w:rPr>
-          <w:rFonts w:eastAsia="Times New Roman" w:cs="Times New Roman"/>
-        </w:rPr>
-        <w:t xml:space="preserve"> </w:t>
-      </w:r>
-      <w:r>
-        <w:rPr>
-          <w:rFonts w:eastAsia="Times New Roman" w:cs="Times New Roman"/>
-        </w:rPr>
-        <w:br/>
-      </w:r>
-      <w:r>
-        <w:rPr>
-          <w:rFonts w:eastAsia="Times New Roman" w:cs="Times New Roman"/>
-          <w:noProof/>
-        </w:rPr>
-        <w:drawing>
-          <wp:inline distT="0" distB="0" distL="0" distR="0">
-            <wp:extent cx="5727700" cy="1436037"/>
-            <wp:effectExtent l="0" t="0" r="0" b="0"/>
-            <wp:docPr id="10" name="Picture 10"/>
-            <wp:cNvGraphicFramePr>
-              <a:graphicFrameLocks xmlns:a="http://schemas.openxmlformats.org/drawingml/2006/main" noChangeAspect="1"/>
-            </wp:cNvGraphicFramePr>
-            <a:graphic xmlns:a="http://schemas.openxmlformats.org/drawingml/2006/main">
-              <a:graphicData uri="http://schemas.openxmlformats.org/drawingml/2006/picture">
-                <pic:pic xmlns:pic="http://schemas.openxmlformats.org/drawingml/2006/picture">
-                  <pic:nvPicPr>
-                    <pic:cNvPr id="10" name="Screen Shot 2018-04-29 at 23.25.46.png"/>
-                    <pic:cNvPicPr/>
-                  </pic:nvPicPr>
-                  <pic:blipFill>
-                    <a:blip r:embed="rId15">
                       <a:extLst>
                         <a:ext uri="{28A0092B-C50C-407E-A947-70E740481C1C}">
                           <a14:useLocalDpi xmlns:a14="http://schemas.microsoft.com/office/drawing/2010/main" val="0"/>
@@ -4352,7 +4321,7 @@
                   <pic:spPr>
                     <a:xfrm>
                       <a:off x="0" y="0"/>
-                      <a:ext cx="5748082" cy="1441147"/>
+                      <a:ext cx="5727700" cy="2911475"/>
                     </a:xfrm>
                     <a:prstGeom prst="rect">
                       <a:avLst/>
@@ -4365,11 +4334,665 @@
         </w:drawing>
       </w:r>
     </w:p>
+    <w:p>
+      <w:pPr>
+        <w:spacing w:before="100" w:beforeAutospacing="1" w:after="100" w:afterAutospacing="1"/>
+        <w:rPr>
+          <w:rFonts w:eastAsia="Times New Roman" w:cs="Times New Roman"/>
+          <w:b/>
+          <w:bCs/>
+          <w:sz w:val="28"/>
+          <w:szCs w:val="28"/>
+        </w:rPr>
+      </w:pPr>
+    </w:p>
+    <w:p>
+      <w:pPr>
+        <w:spacing w:before="100" w:beforeAutospacing="1" w:after="100" w:afterAutospacing="1"/>
+        <w:rPr>
+          <w:rFonts w:eastAsia="Times New Roman" w:cs="Times New Roman"/>
+          <w:b/>
+          <w:bCs/>
+          <w:sz w:val="28"/>
+          <w:szCs w:val="28"/>
+        </w:rPr>
+      </w:pPr>
+      <w:r>
+        <w:rPr>
+          <w:rFonts w:eastAsia="Times New Roman" w:cs="Times New Roman"/>
+          <w:bCs/>
+        </w:rPr>
+        <w:t>Página de media</w:t>
+      </w:r>
+      <w:r>
+        <w:rPr>
+          <w:rFonts w:eastAsia="Times New Roman" w:cs="Times New Roman"/>
+          <w:bCs/>
+        </w:rPr>
+        <w:t xml:space="preserve"> (vídeos e fotos)</w:t>
+      </w:r>
+      <w:r>
+        <w:rPr>
+          <w:rFonts w:eastAsia="Times New Roman" w:cs="Times New Roman"/>
+          <w:bCs/>
+        </w:rPr>
+        <w:t xml:space="preserve"> do jogador</w:t>
+      </w:r>
+      <w:r>
+        <w:rPr>
+          <w:rFonts w:eastAsia="Times New Roman" w:cs="Times New Roman"/>
+          <w:b/>
+          <w:bCs/>
+          <w:sz w:val="28"/>
+          <w:szCs w:val="28"/>
+        </w:rPr>
+        <w:br/>
+      </w:r>
+      <w:r>
+        <w:rPr>
+          <w:rFonts w:eastAsia="Times New Roman" w:cs="Times New Roman"/>
+          <w:bCs/>
+          <w:sz w:val="20"/>
+          <w:szCs w:val="20"/>
+        </w:rPr>
+        <w:t>(</w:t>
+      </w:r>
+      <w:r>
+        <w:rPr>
+          <w:rFonts w:eastAsia="Times New Roman" w:cs="Times New Roman"/>
+          <w:bCs/>
+          <w:sz w:val="20"/>
+          <w:szCs w:val="20"/>
+        </w:rPr>
+        <w:t>Neste exemplo, o</w:t>
+      </w:r>
+      <w:r>
+        <w:rPr>
+          <w:rFonts w:eastAsia="Times New Roman" w:cs="Times New Roman"/>
+          <w:bCs/>
+          <w:sz w:val="20"/>
+          <w:szCs w:val="20"/>
+        </w:rPr>
+        <w:t>rdenada pelas notícias mais populares)</w:t>
+      </w:r>
+      <w:r>
+        <w:rPr>
+          <w:rFonts w:eastAsia="Times New Roman" w:cs="Times New Roman"/>
+          <w:b/>
+          <w:bCs/>
+          <w:sz w:val="28"/>
+          <w:szCs w:val="28"/>
+        </w:rPr>
+        <w:br/>
+      </w:r>
+      <w:r>
+        <w:rPr>
+          <w:rFonts w:eastAsia="Times New Roman" w:cs="Times New Roman"/>
+          <w:b/>
+          <w:bCs/>
+          <w:sz w:val="28"/>
+          <w:szCs w:val="28"/>
+        </w:rPr>
+        <w:br/>
+      </w:r>
+      <w:r>
+        <w:rPr>
+          <w:rFonts w:eastAsia="Times New Roman" w:cs="Times New Roman"/>
+          <w:b/>
+          <w:bCs/>
+          <w:noProof/>
+          <w:sz w:val="28"/>
+          <w:szCs w:val="28"/>
+        </w:rPr>
+        <w:drawing>
+          <wp:inline distT="0" distB="0" distL="0" distR="0">
+            <wp:extent cx="5727700" cy="2886710"/>
+            <wp:effectExtent l="0" t="0" r="0" b="0"/>
+            <wp:docPr id="16" name="Picture 16"/>
+            <wp:cNvGraphicFramePr>
+              <a:graphicFrameLocks xmlns:a="http://schemas.openxmlformats.org/drawingml/2006/main" noChangeAspect="1"/>
+            </wp:cNvGraphicFramePr>
+            <a:graphic xmlns:a="http://schemas.openxmlformats.org/drawingml/2006/main">
+              <a:graphicData uri="http://schemas.openxmlformats.org/drawingml/2006/picture">
+                <pic:pic xmlns:pic="http://schemas.openxmlformats.org/drawingml/2006/picture">
+                  <pic:nvPicPr>
+                    <pic:cNvPr id="16" name="Screen Shot 2018-05-28 at 23.07.35.png"/>
+                    <pic:cNvPicPr/>
+                  </pic:nvPicPr>
+                  <pic:blipFill>
+                    <a:blip r:embed="rId15" cstate="print">
+                      <a:extLst>
+                        <a:ext uri="{28A0092B-C50C-407E-A947-70E740481C1C}">
+                          <a14:useLocalDpi xmlns:a14="http://schemas.microsoft.com/office/drawing/2010/main" val="0"/>
+                        </a:ext>
+                      </a:extLst>
+                    </a:blip>
+                    <a:stretch>
+                      <a:fillRect/>
+                    </a:stretch>
+                  </pic:blipFill>
+                  <pic:spPr>
+                    <a:xfrm>
+                      <a:off x="0" y="0"/>
+                      <a:ext cx="5727700" cy="2886710"/>
+                    </a:xfrm>
+                    <a:prstGeom prst="rect">
+                      <a:avLst/>
+                    </a:prstGeom>
+                  </pic:spPr>
+                </pic:pic>
+              </a:graphicData>
+            </a:graphic>
+          </wp:inline>
+        </w:drawing>
+      </w:r>
+      <w:r>
+        <w:rPr>
+          <w:rFonts w:eastAsia="Times New Roman" w:cs="Times New Roman"/>
+          <w:b/>
+          <w:bCs/>
+          <w:sz w:val="28"/>
+          <w:szCs w:val="28"/>
+        </w:rPr>
+        <w:br/>
+      </w:r>
+    </w:p>
+    <w:p>
+      <w:pPr>
+        <w:spacing w:before="100" w:beforeAutospacing="1" w:after="100" w:afterAutospacing="1"/>
+        <w:rPr>
+          <w:rFonts w:eastAsia="Times New Roman" w:cs="Times New Roman"/>
+          <w:b/>
+          <w:bCs/>
+          <w:sz w:val="28"/>
+          <w:szCs w:val="28"/>
+        </w:rPr>
+      </w:pPr>
+    </w:p>
+    <w:p>
+      <w:pPr>
+        <w:spacing w:before="100" w:beforeAutospacing="1" w:after="100" w:afterAutospacing="1"/>
+        <w:rPr>
+          <w:rFonts w:eastAsia="Times New Roman" w:cs="Times New Roman"/>
+          <w:b/>
+          <w:bCs/>
+          <w:sz w:val="28"/>
+          <w:szCs w:val="28"/>
+        </w:rPr>
+      </w:pPr>
+      <w:r>
+        <w:rPr>
+          <w:rFonts w:eastAsia="Times New Roman" w:cs="Times New Roman"/>
+          <w:bCs/>
+        </w:rPr>
+        <w:lastRenderedPageBreak/>
+        <w:t>P</w:t>
+      </w:r>
+      <w:r>
+        <w:rPr>
+          <w:rFonts w:eastAsia="Times New Roman" w:cs="Times New Roman"/>
+          <w:bCs/>
+        </w:rPr>
+        <w:t>ágina das</w:t>
+      </w:r>
+      <w:r>
+        <w:rPr>
+          <w:rFonts w:eastAsia="Times New Roman" w:cs="Times New Roman"/>
+          <w:bCs/>
+        </w:rPr>
+        <w:t xml:space="preserve"> </w:t>
+      </w:r>
+      <w:r>
+        <w:rPr>
+          <w:rFonts w:eastAsia="Times New Roman" w:cs="Times New Roman"/>
+          <w:bCs/>
+        </w:rPr>
+        <w:t xml:space="preserve">estatísticas </w:t>
+      </w:r>
+      <w:r>
+        <w:rPr>
+          <w:rFonts w:eastAsia="Times New Roman" w:cs="Times New Roman"/>
+          <w:bCs/>
+        </w:rPr>
+        <w:t>do jogador</w:t>
+      </w:r>
+      <w:r>
+        <w:rPr>
+          <w:rFonts w:eastAsia="Times New Roman" w:cs="Times New Roman"/>
+          <w:b/>
+          <w:bCs/>
+          <w:sz w:val="28"/>
+          <w:szCs w:val="28"/>
+        </w:rPr>
+        <w:br/>
+      </w:r>
+      <w:r>
+        <w:rPr>
+          <w:rFonts w:eastAsia="Times New Roman" w:cs="Times New Roman"/>
+          <w:bCs/>
+          <w:sz w:val="20"/>
+          <w:szCs w:val="20"/>
+        </w:rPr>
+        <w:t>(</w:t>
+      </w:r>
+      <w:r>
+        <w:rPr>
+          <w:rFonts w:eastAsia="Times New Roman" w:cs="Times New Roman"/>
+          <w:bCs/>
+          <w:sz w:val="20"/>
+          <w:szCs w:val="20"/>
+        </w:rPr>
+        <w:t>Dados fictícios</w:t>
+      </w:r>
+      <w:r>
+        <w:rPr>
+          <w:rFonts w:eastAsia="Times New Roman" w:cs="Times New Roman"/>
+          <w:bCs/>
+          <w:sz w:val="20"/>
+          <w:szCs w:val="20"/>
+        </w:rPr>
+        <w:t>)</w:t>
+      </w:r>
+      <w:r>
+        <w:rPr>
+          <w:rFonts w:eastAsia="Times New Roman" w:cs="Times New Roman"/>
+          <w:b/>
+          <w:bCs/>
+          <w:sz w:val="28"/>
+          <w:szCs w:val="28"/>
+        </w:rPr>
+        <w:br/>
+      </w:r>
+      <w:r>
+        <w:rPr>
+          <w:rFonts w:eastAsia="Times New Roman" w:cs="Times New Roman"/>
+          <w:b/>
+          <w:bCs/>
+          <w:sz w:val="28"/>
+          <w:szCs w:val="28"/>
+        </w:rPr>
+        <w:br/>
+      </w:r>
+      <w:r>
+        <w:rPr>
+          <w:rFonts w:eastAsia="Times New Roman" w:cs="Times New Roman"/>
+          <w:b/>
+          <w:bCs/>
+          <w:noProof/>
+          <w:sz w:val="28"/>
+          <w:szCs w:val="28"/>
+        </w:rPr>
+        <w:drawing>
+          <wp:inline distT="0" distB="0" distL="0" distR="0">
+            <wp:extent cx="5727700" cy="2911475"/>
+            <wp:effectExtent l="0" t="0" r="0" b="0"/>
+            <wp:docPr id="1" name="Picture 1"/>
+            <wp:cNvGraphicFramePr>
+              <a:graphicFrameLocks xmlns:a="http://schemas.openxmlformats.org/drawingml/2006/main" noChangeAspect="1"/>
+            </wp:cNvGraphicFramePr>
+            <a:graphic xmlns:a="http://schemas.openxmlformats.org/drawingml/2006/main">
+              <a:graphicData uri="http://schemas.openxmlformats.org/drawingml/2006/picture">
+                <pic:pic xmlns:pic="http://schemas.openxmlformats.org/drawingml/2006/picture">
+                  <pic:nvPicPr>
+                    <pic:cNvPr id="1" name="Screen Shot 2018-05-28 at 23.08.42.png"/>
+                    <pic:cNvPicPr/>
+                  </pic:nvPicPr>
+                  <pic:blipFill>
+                    <a:blip r:embed="rId16" cstate="print">
+                      <a:extLst>
+                        <a:ext uri="{28A0092B-C50C-407E-A947-70E740481C1C}">
+                          <a14:useLocalDpi xmlns:a14="http://schemas.microsoft.com/office/drawing/2010/main" val="0"/>
+                        </a:ext>
+                      </a:extLst>
+                    </a:blip>
+                    <a:stretch>
+                      <a:fillRect/>
+                    </a:stretch>
+                  </pic:blipFill>
+                  <pic:spPr>
+                    <a:xfrm>
+                      <a:off x="0" y="0"/>
+                      <a:ext cx="5727700" cy="2911475"/>
+                    </a:xfrm>
+                    <a:prstGeom prst="rect">
+                      <a:avLst/>
+                    </a:prstGeom>
+                  </pic:spPr>
+                </pic:pic>
+              </a:graphicData>
+            </a:graphic>
+          </wp:inline>
+        </w:drawing>
+      </w:r>
+    </w:p>
+    <w:p>
+      <w:pPr>
+        <w:spacing w:before="100" w:beforeAutospacing="1" w:after="100" w:afterAutospacing="1"/>
+        <w:rPr>
+          <w:rFonts w:eastAsia="Times New Roman" w:cs="Times New Roman"/>
+          <w:bCs/>
+        </w:rPr>
+      </w:pPr>
+    </w:p>
+    <w:p>
+      <w:pPr>
+        <w:spacing w:before="100" w:beforeAutospacing="1" w:after="100" w:afterAutospacing="1"/>
+        <w:rPr>
+          <w:rFonts w:eastAsia="Times New Roman" w:cs="Times New Roman"/>
+          <w:b/>
+          <w:bCs/>
+          <w:sz w:val="28"/>
+          <w:szCs w:val="28"/>
+        </w:rPr>
+      </w:pPr>
+      <w:r>
+        <w:rPr>
+          <w:rFonts w:eastAsia="Times New Roman" w:cs="Times New Roman"/>
+          <w:bCs/>
+        </w:rPr>
+        <w:br/>
+      </w:r>
+      <w:r>
+        <w:rPr>
+          <w:rFonts w:eastAsia="Times New Roman" w:cs="Times New Roman"/>
+          <w:bCs/>
+        </w:rPr>
+        <w:t>P</w:t>
+      </w:r>
+      <w:r>
+        <w:rPr>
+          <w:rFonts w:eastAsia="Times New Roman" w:cs="Times New Roman"/>
+          <w:bCs/>
+        </w:rPr>
+        <w:t>ágina d</w:t>
+      </w:r>
+      <w:r>
+        <w:rPr>
+          <w:rFonts w:eastAsia="Times New Roman" w:cs="Times New Roman"/>
+          <w:bCs/>
+        </w:rPr>
+        <w:t>e perfil de equipa</w:t>
+      </w:r>
+    </w:p>
+    <w:p>
+      <w:pPr>
+        <w:spacing w:before="100" w:beforeAutospacing="1" w:after="100" w:afterAutospacing="1"/>
+        <w:rPr>
+          <w:rFonts w:eastAsia="Times New Roman" w:cs="Times New Roman"/>
+          <w:b/>
+          <w:bCs/>
+          <w:sz w:val="28"/>
+          <w:szCs w:val="28"/>
+        </w:rPr>
+      </w:pPr>
+      <w:r>
+        <w:rPr>
+          <w:rFonts w:eastAsia="Times New Roman" w:cs="Times New Roman"/>
+          <w:b/>
+          <w:bCs/>
+          <w:noProof/>
+          <w:sz w:val="28"/>
+          <w:szCs w:val="28"/>
+        </w:rPr>
+        <w:drawing>
+          <wp:inline distT="0" distB="0" distL="0" distR="0">
+            <wp:extent cx="5727700" cy="2907030"/>
+            <wp:effectExtent l="0" t="0" r="0" b="1270"/>
+            <wp:docPr id="17" name="Picture 17"/>
+            <wp:cNvGraphicFramePr>
+              <a:graphicFrameLocks xmlns:a="http://schemas.openxmlformats.org/drawingml/2006/main" noChangeAspect="1"/>
+            </wp:cNvGraphicFramePr>
+            <a:graphic xmlns:a="http://schemas.openxmlformats.org/drawingml/2006/main">
+              <a:graphicData uri="http://schemas.openxmlformats.org/drawingml/2006/picture">
+                <pic:pic xmlns:pic="http://schemas.openxmlformats.org/drawingml/2006/picture">
+                  <pic:nvPicPr>
+                    <pic:cNvPr id="17" name="Screen Shot 2018-05-28 at 23.00.57.png"/>
+                    <pic:cNvPicPr/>
+                  </pic:nvPicPr>
+                  <pic:blipFill>
+                    <a:blip r:embed="rId17" cstate="print">
+                      <a:extLst>
+                        <a:ext uri="{28A0092B-C50C-407E-A947-70E740481C1C}">
+                          <a14:useLocalDpi xmlns:a14="http://schemas.microsoft.com/office/drawing/2010/main" val="0"/>
+                        </a:ext>
+                      </a:extLst>
+                    </a:blip>
+                    <a:stretch>
+                      <a:fillRect/>
+                    </a:stretch>
+                  </pic:blipFill>
+                  <pic:spPr>
+                    <a:xfrm>
+                      <a:off x="0" y="0"/>
+                      <a:ext cx="5727700" cy="2907030"/>
+                    </a:xfrm>
+                    <a:prstGeom prst="rect">
+                      <a:avLst/>
+                    </a:prstGeom>
+                  </pic:spPr>
+                </pic:pic>
+              </a:graphicData>
+            </a:graphic>
+          </wp:inline>
+        </w:drawing>
+      </w:r>
+    </w:p>
+    <w:p>
+      <w:pPr>
+        <w:spacing w:before="100" w:beforeAutospacing="1" w:after="100" w:afterAutospacing="1"/>
+        <w:rPr>
+          <w:rFonts w:eastAsia="Times New Roman" w:cs="Times New Roman"/>
+          <w:bCs/>
+        </w:rPr>
+      </w:pPr>
+    </w:p>
+    <w:p>
+      <w:pPr>
+        <w:spacing w:before="100" w:beforeAutospacing="1" w:after="100" w:afterAutospacing="1"/>
+        <w:rPr>
+          <w:rFonts w:eastAsia="Times New Roman" w:cs="Times New Roman"/>
+          <w:bCs/>
+        </w:rPr>
+      </w:pPr>
+    </w:p>
+    <w:p>
+      <w:pPr>
+        <w:spacing w:before="100" w:beforeAutospacing="1" w:after="100" w:afterAutospacing="1"/>
+        <w:rPr>
+          <w:rFonts w:eastAsia="Times New Roman" w:cs="Times New Roman"/>
+          <w:bCs/>
+        </w:rPr>
+      </w:pPr>
+    </w:p>
+    <w:p>
+      <w:pPr>
+        <w:spacing w:before="100" w:beforeAutospacing="1" w:after="100" w:afterAutospacing="1"/>
+        <w:rPr>
+          <w:rFonts w:eastAsia="Times New Roman" w:cs="Times New Roman"/>
+          <w:bCs/>
+          <w:sz w:val="20"/>
+          <w:szCs w:val="20"/>
+        </w:rPr>
+      </w:pPr>
+      <w:r>
+        <w:rPr>
+          <w:rFonts w:eastAsia="Times New Roman" w:cs="Times New Roman"/>
+          <w:bCs/>
+        </w:rPr>
+        <w:lastRenderedPageBreak/>
+        <w:br/>
+      </w:r>
+      <w:r>
+        <w:rPr>
+          <w:rFonts w:eastAsia="Times New Roman" w:cs="Times New Roman"/>
+          <w:bCs/>
+        </w:rPr>
+        <w:t>Área de recomendações escritas</w:t>
+      </w:r>
+      <w:r>
+        <w:rPr>
+          <w:rFonts w:eastAsia="Times New Roman" w:cs="Times New Roman"/>
+          <w:b/>
+          <w:bCs/>
+          <w:sz w:val="28"/>
+          <w:szCs w:val="28"/>
+        </w:rPr>
+        <w:br/>
+      </w:r>
+      <w:r>
+        <w:rPr>
+          <w:rFonts w:eastAsia="Times New Roman" w:cs="Times New Roman"/>
+          <w:b/>
+          <w:bCs/>
+          <w:sz w:val="28"/>
+          <w:szCs w:val="28"/>
+        </w:rPr>
+        <w:br/>
+      </w:r>
+      <w:r>
+        <w:rPr>
+          <w:rFonts w:eastAsia="Times New Roman" w:cs="Times New Roman"/>
+          <w:b/>
+          <w:bCs/>
+          <w:noProof/>
+          <w:sz w:val="28"/>
+          <w:szCs w:val="28"/>
+        </w:rPr>
+        <w:drawing>
+          <wp:inline distT="0" distB="0" distL="0" distR="0">
+            <wp:extent cx="5727700" cy="2929890"/>
+            <wp:effectExtent l="0" t="0" r="0" b="3810"/>
+            <wp:docPr id="18" name="Picture 18"/>
+            <wp:cNvGraphicFramePr>
+              <a:graphicFrameLocks xmlns:a="http://schemas.openxmlformats.org/drawingml/2006/main" noChangeAspect="1"/>
+            </wp:cNvGraphicFramePr>
+            <a:graphic xmlns:a="http://schemas.openxmlformats.org/drawingml/2006/main">
+              <a:graphicData uri="http://schemas.openxmlformats.org/drawingml/2006/picture">
+                <pic:pic xmlns:pic="http://schemas.openxmlformats.org/drawingml/2006/picture">
+                  <pic:nvPicPr>
+                    <pic:cNvPr id="18" name="Screen Shot 2018-05-28 at 23.01.12.png"/>
+                    <pic:cNvPicPr/>
+                  </pic:nvPicPr>
+                  <pic:blipFill>
+                    <a:blip r:embed="rId18" cstate="print">
+                      <a:extLst>
+                        <a:ext uri="{28A0092B-C50C-407E-A947-70E740481C1C}">
+                          <a14:useLocalDpi xmlns:a14="http://schemas.microsoft.com/office/drawing/2010/main" val="0"/>
+                        </a:ext>
+                      </a:extLst>
+                    </a:blip>
+                    <a:stretch>
+                      <a:fillRect/>
+                    </a:stretch>
+                  </pic:blipFill>
+                  <pic:spPr>
+                    <a:xfrm>
+                      <a:off x="0" y="0"/>
+                      <a:ext cx="5727700" cy="2929890"/>
+                    </a:xfrm>
+                    <a:prstGeom prst="rect">
+                      <a:avLst/>
+                    </a:prstGeom>
+                  </pic:spPr>
+                </pic:pic>
+              </a:graphicData>
+            </a:graphic>
+          </wp:inline>
+        </w:drawing>
+      </w:r>
+      <w:r>
+        <w:rPr>
+          <w:rFonts w:eastAsia="Times New Roman" w:cs="Times New Roman"/>
+          <w:b/>
+          <w:bCs/>
+          <w:sz w:val="28"/>
+          <w:szCs w:val="28"/>
+        </w:rPr>
+        <w:br/>
+      </w:r>
+      <w:r>
+        <w:rPr>
+          <w:rFonts w:eastAsia="Times New Roman" w:cs="Times New Roman"/>
+          <w:b/>
+          <w:bCs/>
+          <w:sz w:val="28"/>
+          <w:szCs w:val="28"/>
+        </w:rPr>
+        <w:br/>
+      </w:r>
+    </w:p>
+    <w:p>
+      <w:pPr>
+        <w:spacing w:before="100" w:beforeAutospacing="1" w:after="100" w:afterAutospacing="1"/>
+        <w:rPr>
+          <w:rFonts w:eastAsia="Times New Roman" w:cs="Times New Roman"/>
+        </w:rPr>
+      </w:pPr>
+      <w:r>
+        <w:rPr>
+          <w:rFonts w:eastAsia="Times New Roman" w:cs="Times New Roman"/>
+          <w:b/>
+          <w:bCs/>
+          <w:sz w:val="28"/>
+          <w:szCs w:val="28"/>
+        </w:rPr>
+        <w:t>Observações</w:t>
+      </w:r>
+      <w:r>
+        <w:rPr>
+          <w:rFonts w:eastAsia="Times New Roman" w:cs="Times New Roman"/>
+          <w:bCs/>
+          <w:sz w:val="20"/>
+          <w:szCs w:val="20"/>
+        </w:rPr>
+        <w:br/>
+      </w:r>
+      <w:r>
+        <w:rPr>
+          <w:rFonts w:eastAsia="Times New Roman" w:cs="Times New Roman"/>
+          <w:bCs/>
+          <w:sz w:val="20"/>
+          <w:szCs w:val="20"/>
+        </w:rPr>
+        <w:br/>
+        <w:t>Nesta fase beta, o relatório mostra apenas os desenvolvimentos efetuados até à data corrente e com uma estrutura que permite dar uma noção geral do intuito da plataforma e toda a sua stack de desenvolvimentos.</w:t>
+      </w:r>
+      <w:r>
+        <w:rPr>
+          <w:rFonts w:eastAsia="Times New Roman" w:cs="Times New Roman"/>
+          <w:bCs/>
+          <w:sz w:val="20"/>
+          <w:szCs w:val="20"/>
+        </w:rPr>
+        <w:br/>
+        <w:t xml:space="preserve">Pretendo, na versão final, ter um relatório completo em que conte a história técnica e não técnica da construção da </w:t>
+      </w:r>
+      <w:proofErr w:type="spellStart"/>
+      <w:r>
+        <w:rPr>
+          <w:rFonts w:eastAsia="Times New Roman" w:cs="Times New Roman"/>
+          <w:bCs/>
+          <w:sz w:val="20"/>
+          <w:szCs w:val="20"/>
+        </w:rPr>
+        <w:t>playersnet</w:t>
+      </w:r>
+      <w:proofErr w:type="spellEnd"/>
+      <w:r>
+        <w:rPr>
+          <w:rFonts w:eastAsia="Times New Roman" w:cs="Times New Roman"/>
+          <w:bCs/>
+          <w:sz w:val="20"/>
+          <w:szCs w:val="20"/>
+        </w:rPr>
+        <w:t>.</w:t>
+      </w:r>
+    </w:p>
     <w:p/>
     <w:sectPr>
-      <w:footerReference w:type="even" r:id="rId16"/>
-      <w:footerReference w:type="default" r:id="rId17"/>
-      <w:footerReference w:type="first" r:id="rId18"/>
+      <w:footerReference w:type="even" r:id="rId19"/>
+      <w:footerReference w:type="default" r:id="rId20"/>
+      <w:footerReference w:type="first" r:id="rId21"/>
       <w:pgSz w:w="11900" w:h="16840"/>
       <w:pgMar w:top="1440" w:right="1440" w:bottom="1440" w:left="1440" w:header="708" w:footer="708" w:gutter="0"/>
       <w:pgNumType w:start="1"/>
@@ -4413,6 +5036,11 @@
         <w:docPartUnique/>
       </w:docPartObj>
     </w:sdtPr>
+    <w:sdtEndPr>
+      <w:rPr>
+        <w:rStyle w:val="PageNumber"/>
+      </w:rPr>
+    </w:sdtEndPr>
     <w:sdtContent>
       <w:p>
         <w:pPr>
@@ -4454,6 +5082,11 @@
         <w:docPartUnique/>
       </w:docPartObj>
     </w:sdtPr>
+    <w:sdtEndPr>
+      <w:rPr>
+        <w:rStyle w:val="PageNumber"/>
+      </w:rPr>
+    </w:sdtEndPr>
     <w:sdtContent>
       <w:p>
         <w:pPr>
@@ -4507,6 +5140,11 @@
         <w:docPartUnique/>
       </w:docPartObj>
     </w:sdtPr>
+    <w:sdtEndPr>
+      <w:rPr>
+        <w:rStyle w:val="PageNumber"/>
+      </w:rPr>
+    </w:sdtEndPr>
     <w:sdtContent>
       <w:p>
         <w:pPr>
@@ -4561,6 +5199,11 @@
         <w:docPartUnique/>
       </w:docPartObj>
     </w:sdtPr>
+    <w:sdtEndPr>
+      <w:rPr>
+        <w:rStyle w:val="PageNumber"/>
+      </w:rPr>
+    </w:sdtEndPr>
     <w:sdtContent>
       <w:p>
         <w:pPr>
@@ -4605,6 +5248,11 @@
         <w:docPartUnique/>
       </w:docPartObj>
     </w:sdtPr>
+    <w:sdtEndPr>
+      <w:rPr>
+        <w:rStyle w:val="PageNumber"/>
+      </w:rPr>
+    </w:sdtEndPr>
     <w:sdtContent>
       <w:p>
         <w:pPr>

</xml_diff>